<commit_message>
updated class and functions, updated reqs
</commit_message>
<xml_diff>
--- a/Collections Manager/requirements.docx
+++ b/Collections Manager/requirements.docx
@@ -397,7 +397,7 @@
           <w:noProof/>
         </w:rPr>
         <w:drawing>
-          <wp:anchor distT="0" distB="0" distL="114300" distR="114300" simplePos="0" relativeHeight="251658240" behindDoc="0" locked="0" layoutInCell="1" allowOverlap="1" wp14:anchorId="4F0B2FF4" wp14:editId="49811AA7">
+          <wp:anchor distT="0" distB="0" distL="114300" distR="114300" simplePos="0" relativeHeight="251658240" behindDoc="0" locked="0" layoutInCell="1" allowOverlap="1" wp14:anchorId="4F0B2FF4" wp14:editId="5D82FC75">
             <wp:simplePos x="0" y="0"/>
             <wp:positionH relativeFrom="column">
               <wp:posOffset>457200</wp:posOffset>
@@ -516,7 +516,7 @@
           <w:noProof/>
         </w:rPr>
         <w:drawing>
-          <wp:anchor distT="0" distB="0" distL="114300" distR="114300" simplePos="0" relativeHeight="251659264" behindDoc="0" locked="0" layoutInCell="1" allowOverlap="1" wp14:anchorId="0E95BD22" wp14:editId="4B7458D7">
+          <wp:anchor distT="0" distB="0" distL="114300" distR="114300" simplePos="0" relativeHeight="251659264" behindDoc="0" locked="0" layoutInCell="1" allowOverlap="1" wp14:anchorId="0E95BD22" wp14:editId="41E0860A">
             <wp:simplePos x="0" y="0"/>
             <wp:positionH relativeFrom="margin">
               <wp:posOffset>419100</wp:posOffset>
@@ -642,7 +642,7 @@
           <w:noProof/>
         </w:rPr>
         <w:drawing>
-          <wp:anchor distT="0" distB="0" distL="114300" distR="114300" simplePos="0" relativeHeight="251660288" behindDoc="1" locked="0" layoutInCell="1" allowOverlap="1" wp14:anchorId="4419395E" wp14:editId="651400EC">
+          <wp:anchor distT="0" distB="0" distL="114300" distR="114300" simplePos="0" relativeHeight="251660288" behindDoc="1" locked="0" layoutInCell="1" allowOverlap="1" wp14:anchorId="4419395E" wp14:editId="0DD51057">
             <wp:simplePos x="0" y="0"/>
             <wp:positionH relativeFrom="column">
               <wp:posOffset>525780</wp:posOffset>
@@ -767,7 +767,7 @@
           <w:noProof/>
         </w:rPr>
         <w:drawing>
-          <wp:anchor distT="0" distB="0" distL="114300" distR="114300" simplePos="0" relativeHeight="251661312" behindDoc="1" locked="0" layoutInCell="1" allowOverlap="1" wp14:anchorId="15EB8F88" wp14:editId="23A3FC55">
+          <wp:anchor distT="0" distB="0" distL="114300" distR="114300" simplePos="0" relativeHeight="251661312" behindDoc="1" locked="0" layoutInCell="1" allowOverlap="1" wp14:anchorId="15EB8F88" wp14:editId="52BBE88B">
             <wp:simplePos x="0" y="0"/>
             <wp:positionH relativeFrom="column">
               <wp:posOffset>533400</wp:posOffset>
@@ -1207,6 +1207,87 @@
         <w:pStyle w:val="Heading3"/>
       </w:pPr>
       <w:r>
+        <w:rPr>
+          <w:noProof/>
+        </w:rPr>
+        <w:lastRenderedPageBreak/>
+        <mc:AlternateContent>
+          <mc:Choice Requires="wps">
+            <w:drawing>
+              <wp:anchor distT="0" distB="0" distL="114300" distR="114300" simplePos="0" relativeHeight="251664384" behindDoc="0" locked="0" layoutInCell="1" allowOverlap="1" wp14:anchorId="3E08A5A5" wp14:editId="36CDA743">
+                <wp:simplePos x="0" y="0"/>
+                <wp:positionH relativeFrom="column">
+                  <wp:posOffset>448887</wp:posOffset>
+                </wp:positionH>
+                <wp:positionV relativeFrom="paragraph">
+                  <wp:posOffset>243840</wp:posOffset>
+                </wp:positionV>
+                <wp:extent cx="3192088" cy="8357062"/>
+                <wp:effectExtent l="0" t="0" r="27940" b="25400"/>
+                <wp:wrapNone/>
+                <wp:docPr id="1750680037" name="Rectangle 3"/>
+                <wp:cNvGraphicFramePr/>
+                <a:graphic xmlns:a="http://schemas.openxmlformats.org/drawingml/2006/main">
+                  <a:graphicData uri="http://schemas.microsoft.com/office/word/2010/wordprocessingShape">
+                    <wps:wsp>
+                      <wps:cNvSpPr/>
+                      <wps:spPr>
+                        <a:xfrm>
+                          <a:off x="0" y="0"/>
+                          <a:ext cx="3192088" cy="8357062"/>
+                        </a:xfrm>
+                        <a:prstGeom prst="rect">
+                          <a:avLst/>
+                        </a:prstGeom>
+                        <a:noFill/>
+                        <a:ln>
+                          <a:solidFill>
+                            <a:schemeClr val="tx2">
+                              <a:lumMod val="75000"/>
+                              <a:lumOff val="25000"/>
+                            </a:schemeClr>
+                          </a:solidFill>
+                        </a:ln>
+                      </wps:spPr>
+                      <wps:style>
+                        <a:lnRef idx="2">
+                          <a:schemeClr val="accent1">
+                            <a:shade val="15000"/>
+                          </a:schemeClr>
+                        </a:lnRef>
+                        <a:fillRef idx="1">
+                          <a:schemeClr val="accent1"/>
+                        </a:fillRef>
+                        <a:effectRef idx="0">
+                          <a:schemeClr val="accent1"/>
+                        </a:effectRef>
+                        <a:fontRef idx="minor">
+                          <a:schemeClr val="lt1"/>
+                        </a:fontRef>
+                      </wps:style>
+                      <wps:bodyPr rot="0" spcFirstLastPara="0" vertOverflow="overflow" horzOverflow="overflow" vert="horz" wrap="square" lIns="91440" tIns="45720" rIns="91440" bIns="45720" numCol="1" spcCol="0" rtlCol="0" fromWordArt="0" anchor="ctr" anchorCtr="0" forceAA="0" compatLnSpc="1">
+                        <a:prstTxWarp prst="textNoShape">
+                          <a:avLst/>
+                        </a:prstTxWarp>
+                        <a:noAutofit/>
+                      </wps:bodyPr>
+                    </wps:wsp>
+                  </a:graphicData>
+                </a:graphic>
+                <wp14:sizeRelV relativeFrom="margin">
+                  <wp14:pctHeight>0</wp14:pctHeight>
+                </wp14:sizeRelV>
+              </wp:anchor>
+            </w:drawing>
+          </mc:Choice>
+          <mc:Fallback>
+            <w:pict>
+              <v:rect w14:anchorId="5C7C5561" id="Rectangle 3" o:spid="_x0000_s1026" style="position:absolute;margin-left:35.35pt;margin-top:19.2pt;width:251.35pt;height:658.05pt;z-index:251664384;visibility:visible;mso-wrap-style:square;mso-height-percent:0;mso-wrap-distance-left:9pt;mso-wrap-distance-top:0;mso-wrap-distance-right:9pt;mso-wrap-distance-bottom:0;mso-position-horizontal:absolute;mso-position-horizontal-relative:text;mso-position-vertical:absolute;mso-position-vertical-relative:text;mso-height-percent:0;mso-height-relative:margin;v-text-anchor:middle" o:gfxdata="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" filled="f" strokecolor="#215e99 [2431]" strokeweight="1pt"/>
+            </w:pict>
+          </mc:Fallback>
+        </mc:AlternateContent>
+      </w:r>
+      <w:r>
         <w:tab/>
       </w:r>
       <w:r>
@@ -1215,6 +1296,52 @@
     </w:p>
     <w:p>
       <w:r>
+        <w:tab/>
+      </w:r>
+      <w:r>
+        <w:rPr>
+          <w:noProof/>
+        </w:rPr>
+        <w:drawing>
+          <wp:inline distT="0" distB="0" distL="0" distR="0" wp14:anchorId="62120E87" wp14:editId="104EC0F0">
+            <wp:extent cx="3108960" cy="8283534"/>
+            <wp:effectExtent l="0" t="0" r="0" b="3810"/>
+            <wp:docPr id="1638387477" name="Picture 1" descr="A screenshot of a computer code&#10;&#10;Description automatically generated"/>
+            <wp:cNvGraphicFramePr>
+              <a:graphicFrameLocks xmlns:a="http://schemas.openxmlformats.org/drawingml/2006/main" noChangeAspect="1"/>
+            </wp:cNvGraphicFramePr>
+            <a:graphic xmlns:a="http://schemas.openxmlformats.org/drawingml/2006/main">
+              <a:graphicData uri="http://schemas.openxmlformats.org/drawingml/2006/picture">
+                <pic:pic xmlns:pic="http://schemas.openxmlformats.org/drawingml/2006/picture">
+                  <pic:nvPicPr>
+                    <pic:cNvPr id="1638387477" name="Picture 1" descr="A screenshot of a computer code&#10;&#10;Description automatically generated"/>
+                    <pic:cNvPicPr/>
+                  </pic:nvPicPr>
+                  <pic:blipFill>
+                    <a:blip r:embed="rId11"/>
+                    <a:stretch>
+                      <a:fillRect/>
+                    </a:stretch>
+                  </pic:blipFill>
+                  <pic:spPr>
+                    <a:xfrm>
+                      <a:off x="0" y="0"/>
+                      <a:ext cx="3111986" cy="8291598"/>
+                    </a:xfrm>
+                    <a:prstGeom prst="rect">
+                      <a:avLst/>
+                    </a:prstGeom>
+                  </pic:spPr>
+                </pic:pic>
+              </a:graphicData>
+            </a:graphic>
+          </wp:inline>
+        </w:drawing>
+      </w:r>
+    </w:p>
+    <w:p>
+      <w:r>
+        <w:lastRenderedPageBreak/>
         <w:tab/>
       </w:r>
     </w:p>
@@ -1954,6 +2081,7 @@
   <w:style w:type="character" w:default="1" w:styleId="DefaultParagraphFont">
     <w:name w:val="Default Paragraph Font"/>
     <w:uiPriority w:val="1"/>
+    <w:semiHidden/>
     <w:unhideWhenUsed/>
   </w:style>
   <w:style w:type="table" w:default="1" w:styleId="TableNormal">

</xml_diff>

<commit_message>
v1 DataLoader Class, will update ltr, updated reqs
</commit_message>
<xml_diff>
--- a/Collections Manager/requirements.docx
+++ b/Collections Manager/requirements.docx
@@ -397,7 +397,7 @@
           <w:noProof/>
         </w:rPr>
         <w:drawing>
-          <wp:anchor distT="0" distB="0" distL="114300" distR="114300" simplePos="0" relativeHeight="251658240" behindDoc="0" locked="0" layoutInCell="1" allowOverlap="1" wp14:anchorId="4F0B2FF4" wp14:editId="5D82FC75">
+          <wp:anchor distT="0" distB="0" distL="114300" distR="114300" simplePos="0" relativeHeight="251658240" behindDoc="0" locked="0" layoutInCell="1" allowOverlap="1" wp14:anchorId="4F0B2FF4" wp14:editId="158D16ED">
             <wp:simplePos x="0" y="0"/>
             <wp:positionH relativeFrom="column">
               <wp:posOffset>457200</wp:posOffset>
@@ -516,7 +516,7 @@
           <w:noProof/>
         </w:rPr>
         <w:drawing>
-          <wp:anchor distT="0" distB="0" distL="114300" distR="114300" simplePos="0" relativeHeight="251659264" behindDoc="0" locked="0" layoutInCell="1" allowOverlap="1" wp14:anchorId="0E95BD22" wp14:editId="41E0860A">
+          <wp:anchor distT="0" distB="0" distL="114300" distR="114300" simplePos="0" relativeHeight="251659264" behindDoc="0" locked="0" layoutInCell="1" allowOverlap="1" wp14:anchorId="0E95BD22" wp14:editId="56264760">
             <wp:simplePos x="0" y="0"/>
             <wp:positionH relativeFrom="margin">
               <wp:posOffset>419100</wp:posOffset>
@@ -642,7 +642,7 @@
           <w:noProof/>
         </w:rPr>
         <w:drawing>
-          <wp:anchor distT="0" distB="0" distL="114300" distR="114300" simplePos="0" relativeHeight="251660288" behindDoc="1" locked="0" layoutInCell="1" allowOverlap="1" wp14:anchorId="4419395E" wp14:editId="0DD51057">
+          <wp:anchor distT="0" distB="0" distL="114300" distR="114300" simplePos="0" relativeHeight="251660288" behindDoc="1" locked="0" layoutInCell="1" allowOverlap="1" wp14:anchorId="4419395E" wp14:editId="0E6BBC5F">
             <wp:simplePos x="0" y="0"/>
             <wp:positionH relativeFrom="column">
               <wp:posOffset>525780</wp:posOffset>
@@ -767,7 +767,7 @@
           <w:noProof/>
         </w:rPr>
         <w:drawing>
-          <wp:anchor distT="0" distB="0" distL="114300" distR="114300" simplePos="0" relativeHeight="251661312" behindDoc="1" locked="0" layoutInCell="1" allowOverlap="1" wp14:anchorId="15EB8F88" wp14:editId="52BBE88B">
+          <wp:anchor distT="0" distB="0" distL="114300" distR="114300" simplePos="0" relativeHeight="251661312" behindDoc="1" locked="0" layoutInCell="1" allowOverlap="1" wp14:anchorId="15EB8F88" wp14:editId="0AC6F9D9">
             <wp:simplePos x="0" y="0"/>
             <wp:positionH relativeFrom="column">
               <wp:posOffset>533400</wp:posOffset>
@@ -917,18 +917,18 @@
         <mc:AlternateContent>
           <mc:Choice Requires="wps">
             <w:drawing>
-              <wp:anchor distT="0" distB="0" distL="114300" distR="114300" simplePos="0" relativeHeight="251662336" behindDoc="0" locked="0" layoutInCell="1" allowOverlap="1" wp14:anchorId="7AC45112" wp14:editId="12C8EC01">
+              <wp:anchor distT="0" distB="0" distL="114300" distR="114300" simplePos="0" relativeHeight="251665408" behindDoc="0" locked="0" layoutInCell="1" allowOverlap="1" wp14:anchorId="2386EADA" wp14:editId="236C3F59">
                 <wp:simplePos x="0" y="0"/>
                 <wp:positionH relativeFrom="column">
-                  <wp:posOffset>581891</wp:posOffset>
+                  <wp:posOffset>452177</wp:posOffset>
                 </wp:positionH>
                 <wp:positionV relativeFrom="paragraph">
-                  <wp:posOffset>184727</wp:posOffset>
+                  <wp:posOffset>213472</wp:posOffset>
                 </wp:positionV>
-                <wp:extent cx="4777047" cy="7359535"/>
-                <wp:effectExtent l="0" t="0" r="24130" b="13335"/>
+                <wp:extent cx="5010094" cy="7275006"/>
+                <wp:effectExtent l="0" t="0" r="19685" b="21590"/>
                 <wp:wrapNone/>
-                <wp:docPr id="1844468658" name="Rectangle 4"/>
+                <wp:docPr id="933532568" name="Rectangle 4"/>
                 <wp:cNvGraphicFramePr/>
                 <a:graphic xmlns:a="http://schemas.openxmlformats.org/drawingml/2006/main">
                   <a:graphicData uri="http://schemas.microsoft.com/office/word/2010/wordprocessingShape">
@@ -937,7 +937,7 @@
                       <wps:spPr>
                         <a:xfrm>
                           <a:off x="0" y="0"/>
-                          <a:ext cx="4777047" cy="7359535"/>
+                          <a:ext cx="5010094" cy="7275006"/>
                         </a:xfrm>
                         <a:prstGeom prst="rect">
                           <a:avLst/>
@@ -988,7 +988,7 @@
           </mc:Choice>
           <mc:Fallback>
             <w:pict>
-              <v:rect w14:anchorId="1AC4ABF2" id="Rectangle 4" o:spid="_x0000_s1026" style="position:absolute;margin-left:45.8pt;margin-top:14.55pt;width:376.15pt;height:579.5pt;z-index:251662336;visibility:visible;mso-wrap-style:square;mso-width-percent:0;mso-height-percent:0;mso-wrap-distance-left:9pt;mso-wrap-distance-top:0;mso-wrap-distance-right:9pt;mso-wrap-distance-bottom:0;mso-position-horizontal:absolute;mso-position-horizontal-relative:text;mso-position-vertical:absolute;mso-position-vertical-relative:text;mso-width-percent:0;mso-height-percent:0;mso-width-relative:margin;mso-height-relative:margin;v-text-anchor:middle" o:gfxdata="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" filled="f" strokecolor="#4e95d9 [1631]" strokeweight="1pt"/>
+              <v:rect w14:anchorId="09B6A7EB" id="Rectangle 4" o:spid="_x0000_s1026" style="position:absolute;margin-left:35.6pt;margin-top:16.8pt;width:394.5pt;height:572.85pt;z-index:251665408;visibility:visible;mso-wrap-style:square;mso-width-percent:0;mso-height-percent:0;mso-wrap-distance-left:9pt;mso-wrap-distance-top:0;mso-wrap-distance-right:9pt;mso-wrap-distance-bottom:0;mso-position-horizontal:absolute;mso-position-horizontal-relative:text;mso-position-vertical:absolute;mso-position-vertical-relative:text;mso-width-percent:0;mso-height-percent:0;mso-width-relative:margin;mso-height-relative:margin;v-text-anchor:middle" o:gfxdata="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" filled="f" strokecolor="#4e95d9 [1631]" strokeweight="1pt"/>
             </w:pict>
           </mc:Fallback>
         </mc:AlternateContent>
@@ -1004,10 +1004,10 @@
           <w:noProof/>
         </w:rPr>
         <w:drawing>
-          <wp:inline distT="0" distB="0" distL="0" distR="0" wp14:anchorId="75311985" wp14:editId="4916EEB1">
-            <wp:extent cx="4873502" cy="7288113"/>
-            <wp:effectExtent l="0" t="0" r="3810" b="8255"/>
-            <wp:docPr id="830823049" name="Picture 1" descr="A screenshot of a computer&#10;&#10;Description automatically generated"/>
+          <wp:inline distT="0" distB="0" distL="0" distR="0" wp14:anchorId="0ECD8150" wp14:editId="7CE69A1F">
+            <wp:extent cx="5005683" cy="7365442"/>
+            <wp:effectExtent l="0" t="0" r="5080" b="6985"/>
+            <wp:docPr id="462341775" name="Picture 1" descr="A screenshot of a computer program&#10;&#10;Description automatically generated"/>
             <wp:cNvGraphicFramePr>
               <a:graphicFrameLocks xmlns:a="http://schemas.openxmlformats.org/drawingml/2006/main" noChangeAspect="1"/>
             </wp:cNvGraphicFramePr>
@@ -1015,7 +1015,7 @@
               <a:graphicData uri="http://schemas.openxmlformats.org/drawingml/2006/picture">
                 <pic:pic xmlns:pic="http://schemas.openxmlformats.org/drawingml/2006/picture">
                   <pic:nvPicPr>
-                    <pic:cNvPr id="830823049" name="Picture 1" descr="A screenshot of a computer&#10;&#10;Description automatically generated"/>
+                    <pic:cNvPr id="462341775" name="Picture 1" descr="A screenshot of a computer program&#10;&#10;Description automatically generated"/>
                     <pic:cNvPicPr/>
                   </pic:nvPicPr>
                   <pic:blipFill>
@@ -1027,7 +1027,7 @@
                   <pic:spPr>
                     <a:xfrm>
                       <a:off x="0" y="0"/>
-                      <a:ext cx="4888257" cy="7310178"/>
+                      <a:ext cx="5014390" cy="7378254"/>
                     </a:xfrm>
                     <a:prstGeom prst="rect">
                       <a:avLst/>
@@ -1060,30 +1060,24 @@
         <w:pStyle w:val="Heading3"/>
       </w:pPr>
       <w:r>
-        <w:tab/>
-        <w:t>C4 Diagram</w:t>
-      </w:r>
-    </w:p>
-    <w:p>
-      <w:r>
         <w:rPr>
           <w:noProof/>
         </w:rPr>
         <mc:AlternateContent>
           <mc:Choice Requires="wps">
             <w:drawing>
-              <wp:anchor distT="0" distB="0" distL="114300" distR="114300" simplePos="0" relativeHeight="251663360" behindDoc="0" locked="0" layoutInCell="1" allowOverlap="1" wp14:anchorId="1FEF4AE6" wp14:editId="3E348134">
+              <wp:anchor distT="0" distB="0" distL="114300" distR="114300" simplePos="0" relativeHeight="251666432" behindDoc="0" locked="0" layoutInCell="1" allowOverlap="1" wp14:anchorId="1BA1CE8E" wp14:editId="0942C837">
                 <wp:simplePos x="0" y="0"/>
                 <wp:positionH relativeFrom="column">
-                  <wp:posOffset>11084</wp:posOffset>
+                  <wp:posOffset>-65314</wp:posOffset>
                 </wp:positionH>
                 <wp:positionV relativeFrom="paragraph">
-                  <wp:posOffset>311900</wp:posOffset>
+                  <wp:posOffset>260915</wp:posOffset>
                 </wp:positionV>
-                <wp:extent cx="6134792" cy="3048000"/>
-                <wp:effectExtent l="0" t="0" r="18415" b="19050"/>
+                <wp:extent cx="6305340" cy="3310932"/>
+                <wp:effectExtent l="0" t="0" r="19685" b="22860"/>
                 <wp:wrapNone/>
-                <wp:docPr id="158405655" name="Rectangle 6"/>
+                <wp:docPr id="702544549" name="Rectangle 6"/>
                 <wp:cNvGraphicFramePr/>
                 <a:graphic xmlns:a="http://schemas.openxmlformats.org/drawingml/2006/main">
                   <a:graphicData uri="http://schemas.microsoft.com/office/word/2010/wordprocessingShape">
@@ -1092,7 +1086,7 @@
                       <wps:spPr>
                         <a:xfrm>
                           <a:off x="0" y="0"/>
-                          <a:ext cx="6134792" cy="3048000"/>
+                          <a:ext cx="6305340" cy="3310932"/>
                         </a:xfrm>
                         <a:prstGeom prst="rect">
                           <a:avLst/>
@@ -1137,29 +1131,26 @@
           </mc:Choice>
           <mc:Fallback>
             <w:pict>
-              <v:rect w14:anchorId="58DC64A5" id="Rectangle 6" o:spid="_x0000_s1026" style="position:absolute;margin-left:.85pt;margin-top:24.55pt;width:483.05pt;height:240pt;z-index:251663360;visibility:visible;mso-wrap-style:square;mso-wrap-distance-left:9pt;mso-wrap-distance-top:0;mso-wrap-distance-right:9pt;mso-wrap-distance-bottom:0;mso-position-horizontal:absolute;mso-position-horizontal-relative:text;mso-position-vertical:absolute;mso-position-vertical-relative:text;v-text-anchor:middle" o:gfxdata="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" filled="f" strokecolor="#4e95d9 [1631]" strokeweight="1pt"/>
+              <v:rect w14:anchorId="30671EA5" id="Rectangle 6" o:spid="_x0000_s1026" style="position:absolute;margin-left:-5.15pt;margin-top:20.55pt;width:496.5pt;height:260.7pt;z-index:251666432;visibility:visible;mso-wrap-style:square;mso-wrap-distance-left:9pt;mso-wrap-distance-top:0;mso-wrap-distance-right:9pt;mso-wrap-distance-bottom:0;mso-position-horizontal:absolute;mso-position-horizontal-relative:text;mso-position-vertical:absolute;mso-position-vertical-relative:text;v-text-anchor:middle" o:gfxdata="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" filled="f" strokecolor="#4e95d9 [1631]" strokeweight="1pt"/>
             </w:pict>
           </mc:Fallback>
         </mc:AlternateContent>
       </w:r>
       <w:r>
         <w:tab/>
-      </w:r>
-      <w:r>
-        <w:rPr>
-          <w:noProof/>
-        </w:rPr>
-        <w:tab/>
-      </w:r>
+        <w:t>C4 Diagram</w:t>
+      </w:r>
+    </w:p>
+    <w:p>
       <w:r>
         <w:rPr>
           <w:noProof/>
         </w:rPr>
         <w:drawing>
-          <wp:inline distT="0" distB="0" distL="0" distR="0" wp14:anchorId="373E94DD" wp14:editId="3B667341">
-            <wp:extent cx="6134793" cy="2870200"/>
-            <wp:effectExtent l="0" t="0" r="0" b="6350"/>
-            <wp:docPr id="717342445" name="Picture 5"/>
+          <wp:inline distT="0" distB="0" distL="0" distR="0" wp14:anchorId="144C3924" wp14:editId="62078EF7">
+            <wp:extent cx="6229978" cy="3217143"/>
+            <wp:effectExtent l="0" t="0" r="0" b="2540"/>
+            <wp:docPr id="1575337396" name="Picture 5" descr="A screenshot of a computer&#10;&#10;Description automatically generated"/>
             <wp:cNvGraphicFramePr>
               <a:graphicFrameLocks xmlns:a="http://schemas.openxmlformats.org/drawingml/2006/main" noChangeAspect="1"/>
             </wp:cNvGraphicFramePr>
@@ -1167,39 +1158,44 @@
               <a:graphicData uri="http://schemas.openxmlformats.org/drawingml/2006/picture">
                 <pic:pic xmlns:pic="http://schemas.openxmlformats.org/drawingml/2006/picture">
                   <pic:nvPicPr>
-                    <pic:cNvPr id="0" name="Picture 2"/>
-                    <pic:cNvPicPr>
-                      <a:picLocks noChangeAspect="1" noChangeArrowheads="1"/>
-                    </pic:cNvPicPr>
+                    <pic:cNvPr id="1575337396" name="Picture 5" descr="A screenshot of a computer&#10;&#10;Description automatically generated"/>
+                    <pic:cNvPicPr/>
                   </pic:nvPicPr>
                   <pic:blipFill>
-                    <a:blip r:embed="rId10">
+                    <a:blip r:embed="rId10" cstate="print">
                       <a:extLst>
                         <a:ext uri="{28A0092B-C50C-407E-A947-70E740481C1C}">
                           <a14:useLocalDpi xmlns:a14="http://schemas.microsoft.com/office/drawing/2010/main" val="0"/>
                         </a:ext>
                       </a:extLst>
                     </a:blip>
-                    <a:srcRect/>
                     <a:stretch>
                       <a:fillRect/>
                     </a:stretch>
                   </pic:blipFill>
-                  <pic:spPr bwMode="auto">
+                  <pic:spPr>
                     <a:xfrm>
                       <a:off x="0" y="0"/>
-                      <a:ext cx="6137425" cy="2871431"/>
+                      <a:ext cx="6243321" cy="3224033"/>
                     </a:xfrm>
                     <a:prstGeom prst="rect">
                       <a:avLst/>
                     </a:prstGeom>
-                    <a:noFill/>
                   </pic:spPr>
                 </pic:pic>
               </a:graphicData>
             </a:graphic>
           </wp:inline>
         </w:drawing>
+      </w:r>
+      <w:r>
+        <w:tab/>
+      </w:r>
+      <w:r>
+        <w:rPr>
+          <w:noProof/>
+        </w:rPr>
+        <w:tab/>
       </w:r>
     </w:p>
     <w:p>

</xml_diff>